<commit_message>
Marins changes to final doc
</commit_message>
<xml_diff>
--- a/FinalReport.docx
+++ b/FinalReport.docx
@@ -6,11 +6,11 @@
       <w:pPr>
         <w:jc w:val="right"/>
       </w:pPr>
-      <w:ins w:id="0" w:author="Marina" w:date="2016-09-12T11:55:00Z">
-        <w:r>
-          <w:t>M</w:t>
-        </w:r>
-      </w:ins>
+      <w:bookmarkStart w:id="0" w:name="_GoBack"/>
+      <w:bookmarkEnd w:id="0"/>
+      <w:r>
+        <w:t>M</w:t>
+      </w:r>
       <w:r>
         <w:t>arina Fisher-Phelps</w:t>
       </w:r>
@@ -39,35 +39,15 @@
       <w:r>
         <w:t xml:space="preserve">My </w:t>
       </w:r>
-      <w:del w:id="1" w:author="Marina" w:date="2016-09-12T11:55:00Z">
-        <w:r>
-          <w:delText xml:space="preserve">dissertation </w:delText>
-        </w:r>
-      </w:del>
-      <w:ins w:id="2" w:author="Marina" w:date="2016-09-12T11:55:00Z">
-        <w:r>
-          <w:t>thesis</w:t>
-        </w:r>
-        <w:r>
-          <w:t xml:space="preserve"> </w:t>
-        </w:r>
-      </w:ins>
+      <w:r>
+        <w:t xml:space="preserve">thesis </w:t>
+      </w:r>
       <w:r>
         <w:t xml:space="preserve">is about building </w:t>
       </w:r>
-      <w:del w:id="3" w:author="Marina" w:date="2016-09-12T11:55:00Z">
-        <w:r>
-          <w:delText xml:space="preserve">better </w:delText>
-        </w:r>
-      </w:del>
-      <w:ins w:id="4" w:author="Marina" w:date="2016-09-12T11:55:00Z">
-        <w:r>
-          <w:t>greater</w:t>
-        </w:r>
-        <w:r>
-          <w:t xml:space="preserve"> </w:t>
-        </w:r>
-      </w:ins>
+      <w:r>
+        <w:t xml:space="preserve">greater </w:t>
+      </w:r>
       <w:r>
         <w:t xml:space="preserve">species distribution models for Southeast Asian bats. Species distribution models can be used to predict the range of a species based on environmental </w:t>
       </w:r>
@@ -311,164 +291,96 @@
         <w:t xml:space="preserve"> RSO Malaya PCS.</w:t>
       </w:r>
     </w:p>
-    <w:p>
-      <w:moveFromRangeStart w:id="5" w:author="Marina" w:date="2016-09-12T11:55:00Z" w:name="move461444658"/>
-      <w:moveFrom w:id="6" w:author="Marina" w:date="2016-09-12T11:55:00Z">
-        <w:r>
-          <w:rPr>
-            <w:noProof/>
-          </w:rPr>
-          <w:drawing>
-            <wp:inline distT="0" distB="0" distL="0" distR="0" wp14:anchorId="687DCA25" wp14:editId="3CC0E673">
-              <wp:extent cx="1398896" cy="1683947"/>
-              <wp:effectExtent l="0" t="0" r="0" b="0"/>
-              <wp:docPr id="1" name="Picture 1" descr="H:\GIS Lab 3\FinalProject\Deliverables\CatalogDiagram.JPG"/>
-              <wp:cNvGraphicFramePr>
-                <a:graphicFrameLocks xmlns:a="http://schemas.openxmlformats.org/drawingml/2006/main" noChangeAspect="1"/>
-              </wp:cNvGraphicFramePr>
-              <a:graphic xmlns:a="http://schemas.openxmlformats.org/drawingml/2006/main">
-                <a:graphicData uri="http://schemas.openxmlformats.org/drawingml/2006/picture">
-                  <pic:pic xmlns:pic="http://schemas.openxmlformats.org/drawingml/2006/picture">
-                    <pic:nvPicPr>
-                      <pic:cNvPr id="0" name="Picture 1" descr="H:\GIS Lab 3\FinalProject\Deliverables\CatalogDiagram.JPG"/>
-                      <pic:cNvPicPr>
-                        <a:picLocks noChangeAspect="1" noChangeArrowheads="1"/>
-                      </pic:cNvPicPr>
-                    </pic:nvPicPr>
-                    <pic:blipFill rotWithShape="1">
-                      <a:blip r:embed="rId4" cstate="print">
-                        <a:extLst>
-                          <a:ext uri="{28A0092B-C50C-407E-A947-70E740481C1C}">
-                            <a14:useLocalDpi xmlns:a14="http://schemas.microsoft.com/office/drawing/2010/main" val="0"/>
-                          </a:ext>
-                        </a:extLst>
-                      </a:blip>
-                      <a:srcRect l="9600" r="8400"/>
-                      <a:stretch/>
-                    </pic:blipFill>
-                    <pic:spPr bwMode="auto">
-                      <a:xfrm>
-                        <a:off x="0" y="0"/>
-                        <a:ext cx="1399612" cy="1684809"/>
-                      </a:xfrm>
-                      <a:prstGeom prst="rect">
-                        <a:avLst/>
-                      </a:prstGeom>
-                      <a:noFill/>
-                      <a:ln>
-                        <a:noFill/>
-                      </a:ln>
+    <w:p/>
+    <w:p>
+      <w:r>
+        <w:t xml:space="preserve">Figure 1. ArcGIS catalog diagram of </w:t>
+      </w:r>
+      <w:proofErr w:type="spellStart"/>
+      <w:r>
+        <w:t>CountryData</w:t>
+      </w:r>
+      <w:proofErr w:type="spellEnd"/>
+      <w:r>
+        <w:t xml:space="preserve"> GDB and </w:t>
+      </w:r>
+      <w:proofErr w:type="spellStart"/>
+      <w:r>
+        <w:t>PeninsularMalaysia</w:t>
+      </w:r>
+      <w:proofErr w:type="spellEnd"/>
+      <w:r>
+        <w:t xml:space="preserve"> FDS with nine FC’s and a topology.</w:t>
+      </w:r>
+    </w:p>
+    <w:p>
+      <w:r>
+        <w:rPr>
+          <w:noProof/>
+        </w:rPr>
+        <w:drawing>
+          <wp:inline distT="0" distB="0" distL="0" distR="0" wp14:anchorId="5F3DC796" wp14:editId="601EB2E3">
+            <wp:extent cx="1398896" cy="1683947"/>
+            <wp:effectExtent l="0" t="0" r="0" b="0"/>
+            <wp:docPr id="3" name="Picture 3" descr="H:\GIS Lab 3\FinalProject\Deliverables\CatalogDiagram.JPG"/>
+            <wp:cNvGraphicFramePr>
+              <a:graphicFrameLocks xmlns:a="http://schemas.openxmlformats.org/drawingml/2006/main" noChangeAspect="1"/>
+            </wp:cNvGraphicFramePr>
+            <a:graphic xmlns:a="http://schemas.openxmlformats.org/drawingml/2006/main">
+              <a:graphicData uri="http://schemas.openxmlformats.org/drawingml/2006/picture">
+                <pic:pic xmlns:pic="http://schemas.openxmlformats.org/drawingml/2006/picture">
+                  <pic:nvPicPr>
+                    <pic:cNvPr id="0" name="Picture 1" descr="H:\GIS Lab 3\FinalProject\Deliverables\CatalogDiagram.JPG"/>
+                    <pic:cNvPicPr>
+                      <a:picLocks noChangeAspect="1" noChangeArrowheads="1"/>
+                    </pic:cNvPicPr>
+                  </pic:nvPicPr>
+                  <pic:blipFill rotWithShape="1">
+                    <a:blip r:embed="rId4" cstate="print">
                       <a:extLst>
-                        <a:ext uri="{53640926-AAD7-44D8-BBD7-CCE9431645EC}">
-                          <a14:shadowObscured xmlns:a14="http://schemas.microsoft.com/office/drawing/2010/main"/>
+                        <a:ext uri="{28A0092B-C50C-407E-A947-70E740481C1C}">
+                          <a14:useLocalDpi xmlns:a14="http://schemas.microsoft.com/office/drawing/2010/main" val="0"/>
                         </a:ext>
                       </a:extLst>
-                    </pic:spPr>
-                  </pic:pic>
-                </a:graphicData>
-              </a:graphic>
-            </wp:inline>
-          </w:drawing>
-        </w:r>
-      </w:moveFrom>
-      <w:moveFromRangeEnd w:id="5"/>
-    </w:p>
-    <w:p>
-      <w:r>
-        <w:t xml:space="preserve">Figure 1. ArcGIS catalog diagram of </w:t>
-      </w:r>
-      <w:proofErr w:type="spellStart"/>
-      <w:r>
-        <w:t>CountryData</w:t>
-      </w:r>
-      <w:proofErr w:type="spellEnd"/>
-      <w:r>
-        <w:t xml:space="preserve"> GDB and </w:t>
-      </w:r>
-      <w:proofErr w:type="spellStart"/>
-      <w:r>
-        <w:t>PeninsularMalaysia</w:t>
-      </w:r>
-      <w:proofErr w:type="spellEnd"/>
-      <w:r>
-        <w:t xml:space="preserve"> FDS with nine FC’s and a topology.</w:t>
-      </w:r>
-    </w:p>
-    <w:p>
-      <w:moveToRangeStart w:id="7" w:author="Marina" w:date="2016-09-12T11:55:00Z" w:name="move461444658"/>
-      <w:moveTo w:id="8" w:author="Marina" w:date="2016-09-12T11:55:00Z">
-        <w:r>
-          <w:rPr>
-            <w:noProof/>
-          </w:rPr>
-          <w:lastRenderedPageBreak/>
-          <w:drawing>
-            <wp:inline distT="0" distB="0" distL="0" distR="0" wp14:anchorId="7611A722" wp14:editId="1E45CA13">
-              <wp:extent cx="1398896" cy="1683947"/>
-              <wp:effectExtent l="0" t="0" r="0" b="0"/>
-              <wp:docPr id="3" name="Picture 3" descr="H:\GIS Lab 3\FinalProject\Deliverables\CatalogDiagram.JPG"/>
-              <wp:cNvGraphicFramePr>
-                <a:graphicFrameLocks xmlns:a="http://schemas.openxmlformats.org/drawingml/2006/main" noChangeAspect="1"/>
-              </wp:cNvGraphicFramePr>
-              <a:graphic xmlns:a="http://schemas.openxmlformats.org/drawingml/2006/main">
-                <a:graphicData uri="http://schemas.openxmlformats.org/drawingml/2006/picture">
-                  <pic:pic xmlns:pic="http://schemas.openxmlformats.org/drawingml/2006/picture">
-                    <pic:nvPicPr>
-                      <pic:cNvPr id="0" name="Picture 1" descr="H:\GIS Lab 3\FinalProject\Deliverables\CatalogDiagram.JPG"/>
-                      <pic:cNvPicPr>
-                        <a:picLocks noChangeAspect="1" noChangeArrowheads="1"/>
-                      </pic:cNvPicPr>
-                    </pic:nvPicPr>
-                    <pic:blipFill rotWithShape="1">
-                      <a:blip r:embed="rId4" cstate="print">
-                        <a:extLst>
-                          <a:ext uri="{28A0092B-C50C-407E-A947-70E740481C1C}">
-                            <a14:useLocalDpi xmlns:a14="http://schemas.microsoft.com/office/drawing/2010/main" val="0"/>
-                          </a:ext>
-                        </a:extLst>
-                      </a:blip>
-                      <a:srcRect l="9600" r="8400"/>
-                      <a:stretch/>
-                    </pic:blipFill>
-                    <pic:spPr bwMode="auto">
-                      <a:xfrm>
-                        <a:off x="0" y="0"/>
-                        <a:ext cx="1399612" cy="1684809"/>
-                      </a:xfrm>
-                      <a:prstGeom prst="rect">
-                        <a:avLst/>
-                      </a:prstGeom>
+                    </a:blip>
+                    <a:srcRect l="9600" r="8400"/>
+                    <a:stretch/>
+                  </pic:blipFill>
+                  <pic:spPr bwMode="auto">
+                    <a:xfrm>
+                      <a:off x="0" y="0"/>
+                      <a:ext cx="1399612" cy="1684809"/>
+                    </a:xfrm>
+                    <a:prstGeom prst="rect">
+                      <a:avLst/>
+                    </a:prstGeom>
+                    <a:noFill/>
+                    <a:ln>
                       <a:noFill/>
-                      <a:ln>
-                        <a:noFill/>
-                      </a:ln>
-                      <a:extLst>
-                        <a:ext uri="{53640926-AAD7-44D8-BBD7-CCE9431645EC}">
-                          <a14:shadowObscured xmlns:a14="http://schemas.microsoft.com/office/drawing/2010/main"/>
-                        </a:ext>
-                      </a:extLst>
-                    </pic:spPr>
-                  </pic:pic>
-                </a:graphicData>
-              </a:graphic>
-            </wp:inline>
-          </w:drawing>
-        </w:r>
-      </w:moveTo>
-      <w:moveToRangeEnd w:id="7"/>
-      <w:ins w:id="9" w:author="Marina" w:date="2016-09-12T11:55:00Z">
-        <w:r>
-          <w:t xml:space="preserve"> </w:t>
-        </w:r>
-        <w:proofErr w:type="gramStart"/>
-        <w:r>
-          <w:t>move</w:t>
-        </w:r>
-        <w:proofErr w:type="gramEnd"/>
-        <w:r>
-          <w:t xml:space="preserve"> this image</w:t>
-        </w:r>
-      </w:ins>
+                    </a:ln>
+                    <a:extLst>
+                      <a:ext uri="{53640926-AAD7-44D8-BBD7-CCE9431645EC}">
+                        <a14:shadowObscured xmlns:a14="http://schemas.microsoft.com/office/drawing/2010/main"/>
+                      </a:ext>
+                    </a:extLst>
+                  </pic:spPr>
+                </pic:pic>
+              </a:graphicData>
+            </a:graphic>
+          </wp:inline>
+        </w:drawing>
+      </w:r>
+      <w:r>
+        <w:t xml:space="preserve"> </w:t>
+      </w:r>
+      <w:proofErr w:type="gramStart"/>
+      <w:r>
+        <w:t>move</w:t>
+      </w:r>
+      <w:proofErr w:type="gramEnd"/>
+      <w:r>
+        <w:t xml:space="preserve"> this image</w:t>
+      </w:r>
     </w:p>
     <w:p>
       <w:r>
@@ -510,6 +422,7 @@
     </w:p>
     <w:p>
       <w:r>
+        <w:lastRenderedPageBreak/>
         <w:tab/>
         <w:t xml:space="preserve">The Cities FC contains point features with the locations of major cities in Peninsular Malaysia. City data was pulled from a shapefile from the ESRI website. The original data had points for the entire globe so the data were clipped to Peninsular Malaysia and the attributes were </w:t>
       </w:r>
@@ -617,19 +530,17 @@
       <w:r>
         <w:t xml:space="preserve"> the FDS.</w:t>
       </w:r>
-      <w:ins w:id="10" w:author="Marina" w:date="2016-09-12T11:55:00Z">
-        <w:r>
-          <w:t xml:space="preserve"> What </w:t>
-        </w:r>
-        <w:proofErr w:type="spellStart"/>
-        <w:r>
-          <w:t>reposioty</w:t>
-        </w:r>
-        <w:proofErr w:type="spellEnd"/>
-        <w:r>
-          <w:t xml:space="preserve"> was it added to?</w:t>
-        </w:r>
-      </w:ins>
+      <w:r>
+        <w:t xml:space="preserve"> What </w:t>
+      </w:r>
+      <w:proofErr w:type="spellStart"/>
+      <w:r>
+        <w:t>reposioty</w:t>
+      </w:r>
+      <w:proofErr w:type="spellEnd"/>
+      <w:r>
+        <w:t xml:space="preserve"> was it added to?</w:t>
+      </w:r>
     </w:p>
     <w:p>
       <w:r>
@@ -713,7 +624,6 @@
     </w:p>
     <w:p>
       <w:r>
-        <w:lastRenderedPageBreak/>
         <w:tab/>
         <w:t>The Temperature FC stores weather station locations and changes in maximum temperature as point features. Maximum temperature data were downloaded from the NOAA climate portal and point features were created using latitude and longitude coordinates for the weather stations. Changes in maximum temperature</w:t>
       </w:r>
@@ -732,38 +642,9 @@
       <w:r>
         <w:t xml:space="preserve"> the FDS.</w:t>
       </w:r>
-      <w:ins w:id="11" w:author="Marina" w:date="2016-09-12T11:55:00Z">
-        <w:r>
-          <w:t xml:space="preserve"> The addition of the maximum </w:t>
-        </w:r>
-      </w:ins>
-      <w:ins w:id="12" w:author="Marina" w:date="2016-09-12T11:56:00Z">
-        <w:r>
-          <w:t>temperature</w:t>
-        </w:r>
-      </w:ins>
-      <w:ins w:id="13" w:author="Marina" w:date="2016-09-12T11:55:00Z">
-        <w:r>
-          <w:t xml:space="preserve"> data instead of </w:t>
-        </w:r>
-      </w:ins>
-      <w:ins w:id="14" w:author="Marina" w:date="2016-09-12T11:56:00Z">
-        <w:r>
-          <w:t>just</w:t>
-        </w:r>
-      </w:ins>
-      <w:ins w:id="15" w:author="Marina" w:date="2016-09-12T11:55:00Z">
-        <w:r>
-          <w:t xml:space="preserve"> </w:t>
-        </w:r>
-      </w:ins>
-      <w:ins w:id="16" w:author="Marina" w:date="2016-09-12T11:56:00Z">
-        <w:r>
-          <w:t xml:space="preserve">using the means. </w:t>
-        </w:r>
-      </w:ins>
-      <w:bookmarkStart w:id="17" w:name="_GoBack"/>
-      <w:bookmarkEnd w:id="17"/>
+      <w:r>
+        <w:t xml:space="preserve"> The addition of the maximum temperature data instead of just using the means. </w:t>
+      </w:r>
     </w:p>
     <w:p>
       <w:pPr>
@@ -823,7 +704,11 @@
         <w:t xml:space="preserve">was created to differentiate between province/state capitals, national capitals, and other cities. </w:t>
       </w:r>
       <w:r>
-        <w:t xml:space="preserve">Cities should fall into one of these categories but there is also an unknown option if type is not recorded. </w:t>
+        <w:t xml:space="preserve">Cities </w:t>
+      </w:r>
+      <w:r>
+        <w:lastRenderedPageBreak/>
+        <w:t xml:space="preserve">should fall into one of these categories but there is also an unknown option if type is not recorded. </w:t>
       </w:r>
     </w:p>
     <w:p>
@@ -1002,11 +887,7 @@
       </w:r>
       <w:proofErr w:type="gramEnd"/>
       <w:r>
-        <w:t xml:space="preserve"> trees, caves, and buildings. The other category is </w:t>
-      </w:r>
-      <w:r>
-        <w:lastRenderedPageBreak/>
-        <w:t xml:space="preserve">for species that are opportunistic in roost selection. Unknown is also a choice since the ecology of some bat species is not currently well known enough for placement into a category. </w:t>
+        <w:t xml:space="preserve"> trees, caves, and buildings. The other category is for species that are opportunistic in roost selection. Unknown is also a choice since the ecology of some bat species is not currently well known enough for placement into a category. </w:t>
       </w:r>
     </w:p>
     <w:p>
@@ -1177,6 +1058,7 @@
           <w:b/>
           <w:i/>
         </w:rPr>
+        <w:lastRenderedPageBreak/>
         <w:t>Topology</w:t>
       </w:r>
     </w:p>
@@ -1313,14 +1195,6 @@
     </w:sectPr>
   </w:body>
 </w:document>
-</file>
-
-<file path=word/people.xml><?xml version="1.0" encoding="utf-8"?>
-<w15:people xmlns:wpc="http://schemas.microsoft.com/office/word/2010/wordprocessingCanvas" xmlns:mc="http://schemas.openxmlformats.org/markup-compatibility/2006" xmlns:o="urn:schemas-microsoft-com:office:office" xmlns:r="http://schemas.openxmlformats.org/officeDocument/2006/relationships" xmlns:m="http://schemas.openxmlformats.org/officeDocument/2006/math" xmlns:v="urn:schemas-microsoft-com:vml" xmlns:wp14="http://schemas.microsoft.com/office/word/2010/wordprocessingDrawing" xmlns:wp="http://schemas.openxmlformats.org/drawingml/2006/wordprocessingDrawing" xmlns:w10="urn:schemas-microsoft-com:office:word" xmlns:w="http://schemas.openxmlformats.org/wordprocessingml/2006/main" xmlns:w14="http://schemas.microsoft.com/office/word/2010/wordml" xmlns:w15="http://schemas.microsoft.com/office/word/2012/wordml" xmlns:wpg="http://schemas.microsoft.com/office/word/2010/wordprocessingGroup" xmlns:wpi="http://schemas.microsoft.com/office/word/2010/wordprocessingInk" xmlns:wne="http://schemas.microsoft.com/office/word/2006/wordml" xmlns:wps="http://schemas.microsoft.com/office/word/2010/wordprocessingShape" mc:Ignorable="w14 w15 wp14">
-  <w15:person w15:author="Marina">
-    <w15:presenceInfo w15:providerId="None" w15:userId="Marina"/>
-  </w15:person>
-</w15:people>
 </file>
 
 <file path=word/styles.xml><?xml version="1.0" encoding="utf-8"?>

</xml_diff>

<commit_message>
test of changes to test fork
add information to the last paragraph and testing the test fork.
</commit_message>
<xml_diff>
--- a/FinalReport.docx
+++ b/FinalReport.docx
@@ -115,9 +115,6 @@
         <w:t xml:space="preserve"> </w:t>
       </w:r>
       <w:r>
-        <w:rPr>
-          <w:color w:val="FF0000"/>
-        </w:rPr>
         <w:t>class</w:t>
       </w:r>
       <w:r>
@@ -194,6 +191,14 @@
         </w:rPr>
         <w:t xml:space="preserve"> </w:t>
       </w:r>
+      <w:r>
+        <w:rPr>
+          <w:color w:val="FF0000"/>
+        </w:rPr>
+        <w:t>We need to add to this here……develop this idea more</w:t>
+      </w:r>
+      <w:bookmarkStart w:id="0" w:name="_GoBack"/>
+      <w:bookmarkEnd w:id="0"/>
     </w:p>
     <w:p>
       <w:pPr>
@@ -202,8 +207,6 @@
           <w:i/>
         </w:rPr>
       </w:pPr>
-      <w:bookmarkStart w:id="0" w:name="_GoBack"/>
-      <w:bookmarkEnd w:id="0"/>
       <w:r>
         <w:rPr>
           <w:b/>

</xml_diff>